<commit_message>
Updated patterns doc on team_member_60597. Commit author: Pedro Catarino
</commit_message>
<xml_diff>
--- a/Phase 1/Sprint1/team_member_60597/patterns_element60597.docx
+++ b/Phase 1/Sprint1/team_member_60597/patterns_element60597.docx
@@ -85,14 +85,7 @@
           <w:sz w:val="32"/>
           <w:szCs w:val="32"/>
         </w:rPr>
-        <w:t xml:space="preserve"> </w:t>
-      </w:r>
-      <w:r>
-        <w:rPr>
-          <w:sz w:val="32"/>
-          <w:szCs w:val="32"/>
-        </w:rPr>
-        <w:t xml:space="preserve">1 – </w:t>
+        <w:t xml:space="preserve"> 1 – </w:t>
       </w:r>
       <w:proofErr w:type="spellStart"/>
       <w:r>
@@ -415,6 +408,9 @@
     <w:p/>
     <w:p>
       <w:r>
+        <w:rPr>
+          <w:noProof/>
+        </w:rPr>
         <w:drawing>
           <wp:inline distT="0" distB="0" distL="0" distR="0" wp14:anchorId="78E1495A" wp14:editId="66F985E3">
             <wp:extent cx="5733415" cy="530860"/>
@@ -495,6 +491,9 @@
     </w:p>
     <w:p>
       <w:r>
+        <w:rPr>
+          <w:noProof/>
+        </w:rPr>
         <w:drawing>
           <wp:inline distT="0" distB="0" distL="0" distR="0" wp14:anchorId="5BD643DF" wp14:editId="4C39A240">
             <wp:extent cx="5733415" cy="418465"/>
@@ -813,15 +812,7 @@
           <w:szCs w:val="32"/>
           <w:lang w:val="en-US"/>
         </w:rPr>
-        <w:t>Pattern</w:t>
-      </w:r>
-      <w:r>
-        <w:rPr>
-          <w:sz w:val="32"/>
-          <w:szCs w:val="32"/>
-          <w:lang w:val="en-US"/>
-        </w:rPr>
-        <w:t xml:space="preserve"> 2 –</w:t>
+        <w:t>Pattern 2 –</w:t>
       </w:r>
       <w:r>
         <w:rPr>
@@ -912,6 +903,7 @@
         <w:rPr>
           <w:b/>
           <w:bCs/>
+          <w:noProof/>
         </w:rPr>
         <w:drawing>
           <wp:anchor distT="0" distB="0" distL="114300" distR="114300" simplePos="0" relativeHeight="251663360" behindDoc="0" locked="0" layoutInCell="1" allowOverlap="1" wp14:anchorId="366ABBBE" wp14:editId="49E06303">
@@ -965,7 +957,13 @@
       </w:r>
       <w:proofErr w:type="spellStart"/>
       <w:r>
-        <w:t>Instantation</w:t>
+        <w:t>Instant</w:t>
+      </w:r>
+      <w:r>
+        <w:t>i</w:t>
+      </w:r>
+      <w:r>
+        <w:t>ation</w:t>
       </w:r>
       <w:proofErr w:type="spellEnd"/>
       <w:r>
@@ -993,6 +991,7 @@
         <w:rPr>
           <w:b/>
           <w:bCs/>
+          <w:noProof/>
         </w:rPr>
         <w:drawing>
           <wp:anchor distT="0" distB="0" distL="114300" distR="114300" simplePos="0" relativeHeight="251662336" behindDoc="0" locked="0" layoutInCell="1" allowOverlap="1" wp14:anchorId="41F63F79" wp14:editId="046EBB77">
@@ -1470,6 +1469,7 @@
       </w:pPr>
       <w:r>
         <w:rPr>
+          <w:noProof/>
           <w:u w:val="single"/>
         </w:rPr>
         <w:drawing>
@@ -1538,6 +1538,7 @@
       </w:pPr>
       <w:r>
         <w:rPr>
+          <w:noProof/>
           <w:u w:val="single"/>
         </w:rPr>
         <w:drawing>
@@ -1752,16 +1753,16 @@
     </w:p>
     <w:p>
       <w:pPr>
-        <w:ind w:left="2160"/>
-        <w:rPr>
-          <w:lang w:val="en-US"/>
-        </w:rPr>
-      </w:pPr>
-      <w:r>
-        <w:rPr>
-          <w:lang w:val="en-US"/>
-        </w:rPr>
-        <w:t>Redundant method.</w:t>
+        <w:ind w:left="2124"/>
+        <w:rPr>
+          <w:lang w:val="en-US"/>
+        </w:rPr>
+      </w:pPr>
+      <w:r>
+        <w:rPr>
+          <w:lang w:val="en-US"/>
+        </w:rPr>
+        <w:t>The pattern is clearly used to allow an Undo option to get a previous version of the document.</w:t>
       </w:r>
     </w:p>
     <w:sectPr>

</xml_diff>